<commit_message>
new stamp position added and form field flattenned
</commit_message>
<xml_diff>
--- a/stamp.docx
+++ b/stamp.docx
@@ -31,64 +31,28 @@
       <w:pPr>
         <w:ind w:left="-360" w:firstLine="360"/>
       </w:pPr>
+    </w:p>
+    <w:p/>
+    <w:p/>
+    <w:p/>
+    <w:p/>
+    <w:p/>
+    <w:p/>
+    <w:p/>
+    <w:p/>
+    <w:p/>
+    <w:p/>
+    <w:p/>
+    <w:p/>
+    <w:p/>
+    <w:p/>
+    <w:p/>
+    <w:p/>
+    <w:p>
+      <w:bookmarkStart w:id="0" w:name="_GoBack"/>
       <w:r>
-        <w:rPr>
-          <w:noProof/>
-        </w:rPr>
-        <w:drawing>
-          <wp:inline distT="0" distB="0" distL="0" distR="0">
-            <wp:extent cx="1840676" cy="1255292"/>
-            <wp:effectExtent l="0" t="0" r="0" b="0"/>
-            <wp:docPr id="6" name="Picture 0" descr="WhatsApp Image 2020-06-16 at 9.34.16 AM.png"/>
-            <wp:cNvGraphicFramePr>
-              <a:graphicFrameLocks xmlns:a="http://schemas.openxmlformats.org/drawingml/2006/main" noChangeAspect="1"/>
-            </wp:cNvGraphicFramePr>
-            <a:graphic xmlns:a="http://schemas.openxmlformats.org/drawingml/2006/main">
-              <a:graphicData uri="http://schemas.openxmlformats.org/drawingml/2006/picture">
-                <pic:pic xmlns:pic="http://schemas.openxmlformats.org/drawingml/2006/picture">
-                  <pic:nvPicPr>
-                    <pic:cNvPr id="0" name="WhatsApp Image 2020-06-16 at 9.34.16 AM.png"/>
-                    <pic:cNvPicPr/>
-                  </pic:nvPicPr>
-                  <pic:blipFill>
-                    <a:blip r:embed="rId4" cstate="print"/>
-                    <a:stretch>
-                      <a:fillRect/>
-                    </a:stretch>
-                  </pic:blipFill>
-                  <pic:spPr>
-                    <a:xfrm>
-                      <a:off x="0" y="0"/>
-                      <a:ext cx="1845382" cy="1258502"/>
-                    </a:xfrm>
-                    <a:prstGeom prst="rect">
-                      <a:avLst/>
-                    </a:prstGeom>
-                  </pic:spPr>
-                </pic:pic>
-              </a:graphicData>
-            </a:graphic>
-          </wp:inline>
-        </w:drawing>
+        <w:t xml:space="preserve">      </w:t>
       </w:r>
-    </w:p>
-    <w:p/>
-    <w:p/>
-    <w:p/>
-    <w:p/>
-    <w:p/>
-    <w:p/>
-    <w:p/>
-    <w:p/>
-    <w:p/>
-    <w:p/>
-    <w:p/>
-    <w:p/>
-    <w:p>
-      <w:pPr>
-        <w:jc w:val="center"/>
-      </w:pPr>
-      <w:bookmarkStart w:id="0" w:name="_GoBack"/>
       <w:r>
         <w:pict>
           <v:shapetype id="_x0000_t75" coordsize="21600,21600" o:spt="75" o:preferrelative="t" path="m@4@5l@4@11@9@11@9@5xe" filled="f" stroked="f">
@@ -111,7 +75,7 @@
             <o:lock v:ext="edit" aspectratio="t"/>
           </v:shapetype>
           <v:shape id="_x0000_i1025" type="#_x0000_t75" style="width:2in;height:152.4pt">
-            <v:imagedata r:id="rId5" o:title="Sawane Logo"/>
+            <v:imagedata r:id="rId4" o:title="Sawane Logo"/>
           </v:shape>
         </w:pict>
       </w:r>
@@ -119,7 +83,7 @@
     </w:p>
     <w:sectPr>
       <w:pgSz w:w="11906" w:h="16838" w:code="9"/>
-      <w:pgMar w:top="1440" w:right="1440" w:bottom="1440" w:left="990" w:header="720" w:footer="720" w:gutter="0"/>
+      <w:pgMar w:top="1440" w:right="1440" w:bottom="540" w:left="630" w:header="720" w:footer="720" w:gutter="0"/>
       <w:cols w:space="720"/>
       <w:docGrid w:linePitch="360"/>
     </w:sectPr>
@@ -604,7 +568,7 @@
   <a:extraClrSchemeLst/>
   <a:extLst>
     <a:ext uri="{05A4C25C-085E-4340-85A3-A5531E510DB2}">
-      <thm15:themeFamily xmlns="" xmlns:thm15="http://schemas.microsoft.com/office/thememl/2012/main" name="Office Theme" id="{62F939B6-93AF-4DB8-9C6B-D6C7DFDC589F}" vid="{4A3C46E8-61CC-4603-A589-7422A47A8E4A}"/>
+      <thm15:themeFamily xmlns:thm15="http://schemas.microsoft.com/office/thememl/2012/main" xmlns="" name="Office Theme" id="{62F939B6-93AF-4DB8-9C6B-D6C7DFDC589F}" vid="{4A3C46E8-61CC-4603-A589-7422A47A8E4A}"/>
     </a:ext>
   </a:extLst>
 </a:theme>

</xml_diff>